<commit_message>
this is third change
</commit_message>
<xml_diff>
--- a/first.docx
+++ b/first.docx
@@ -18,7 +18,13 @@
         <w:rPr>
           <w:lang w:val="en-US"/>
         </w:rPr>
-        <w:t xml:space="preserve">   devops</w:t>
+        <w:t xml:space="preserve">   d</w:t>
+      </w:r>
+      <w:r>
+        <w:rPr>
+          <w:lang w:val="en-US"/>
+        </w:rPr>
+        <w:t>2</w:t>
       </w:r>
     </w:p>
     <w:p>
@@ -37,13 +43,7 @@
         <w:rPr>
           <w:lang w:val="en-US"/>
         </w:rPr>
-        <w:t xml:space="preserve"> </w:t>
-      </w:r>
-      <w:r>
-        <w:rPr>
-          <w:lang w:val="en-US"/>
-        </w:rPr>
-        <w:t>devops</w:t>
+        <w:t xml:space="preserve"> devops</w:t>
       </w:r>
     </w:p>
     <w:p>
@@ -62,30 +62,13 @@
         <w:rPr>
           <w:lang w:val="en-US"/>
         </w:rPr>
-        <w:t xml:space="preserve">   </w:t>
-      </w:r>
-      <w:r>
-        <w:rPr>
-          <w:lang w:val="en-US"/>
-        </w:rPr>
-        <w:t>devops</w:t>
-      </w:r>
-      <w:r>
-        <w:rPr>
-          <w:lang w:val="en-US"/>
-        </w:rPr>
-        <w:t xml:space="preserve"> </w:t>
+        <w:t xml:space="preserve">   devops </w:t>
       </w:r>
       <w:r>
         <w:rPr>
           <w:lang w:val="en-US"/>
         </w:rPr>
         <w:tab/>
-      </w:r>
-      <w:r>
-        <w:rPr>
-          <w:lang w:val="en-US"/>
-        </w:rPr>
         <w:t>devops</w:t>
       </w:r>
     </w:p>
@@ -106,11 +89,6 @@
           <w:lang w:val="en-US"/>
         </w:rPr>
         <w:tab/>
-      </w:r>
-      <w:r>
-        <w:rPr>
-          <w:lang w:val="en-US"/>
-        </w:rPr>
         <w:t>devops</w:t>
       </w:r>
     </w:p>

</xml_diff>